<commit_message>
Updated the projects, CV and a few other bits
</commit_message>
<xml_diff>
--- a/cv/Justen_Doherty_Snr_PHP_Developer_2013.docx
+++ b/cv/Justen_Doherty_Snr_PHP_Developer_2013.docx
@@ -5,14 +5,14 @@
     <w:tbl>
       <w:tblPr>
         <w:jc w:val="left"/>
-        <w:tblInd w:type="dxa" w:w="-1296"/>
+        <w:tblInd w:type="dxa" w:w="-1404"/>
         <w:tblBorders>
           <w:top w:color="000001" w:space="0" w:sz="2" w:val="single"/>
         </w:tblBorders>
       </w:tblPr>
       <w:tblGrid>
-        <w:gridCol w:w="5091"/>
-        <w:gridCol w:w="6231"/>
+        <w:gridCol w:w="5090"/>
+        <w:gridCol w:w="6695"/>
       </w:tblGrid>
       <w:tr>
         <w:trPr>
@@ -21,7 +21,7 @@
         </w:trPr>
         <w:tc>
           <w:tcPr>
-            <w:tcW w:type="dxa" w:w="5091"/>
+            <w:tcW w:type="dxa" w:w="5090"/>
             <w:tcBorders>
               <w:top w:color="000001" w:space="0" w:sz="2" w:val="single"/>
             </w:tcBorders>
@@ -37,9 +37,10 @@
             <w:pPr>
               <w:pStyle w:val="style0"/>
               <w:tabs>
-                <w:tab w:leader="none" w:pos="-11" w:val="left"/>
+                <w:tab w:leader="none" w:pos="458" w:val="left"/>
                 <w:tab w:leader="none" w:pos="1189" w:val="left"/>
                 <w:tab w:leader="none" w:pos="1658" w:val="left"/>
+                <w:tab w:leader="none" w:pos="2127" w:val="left"/>
               </w:tabs>
               <w:ind w:hanging="469" w:left="469" w:right="0"/>
             </w:pPr>
@@ -65,9 +66,10 @@
             <w:pPr>
               <w:pStyle w:val="style0"/>
               <w:tabs>
-                <w:tab w:leader="none" w:pos="-11" w:val="left"/>
+                <w:tab w:leader="none" w:pos="458" w:val="left"/>
                 <w:tab w:leader="none" w:pos="1189" w:val="left"/>
                 <w:tab w:leader="none" w:pos="1658" w:val="left"/>
+                <w:tab w:leader="none" w:pos="2127" w:val="left"/>
               </w:tabs>
               <w:ind w:hanging="469" w:left="469" w:right="0"/>
             </w:pPr>
@@ -97,95 +99,105 @@
               <w:spacing w:after="200" w:before="0"/>
               <w:ind w:hanging="0" w:left="0" w:right="-1481"/>
             </w:pPr>
+            <w:r>
+              <w:rPr>
+                <w:rStyle w:val="style16"/>
+                <w:b/>
+                <w:sz w:val="20"/>
+                <w:szCs w:val="20"/>
+              </w:rPr>
+              <w:t>http://www.anotherwebdeveloper.com</w:t>
+            </w:r>
+          </w:p>
+        </w:tc>
+        <w:tc>
+          <w:tcPr>
+            <w:tcW w:type="dxa" w:w="6695"/>
+            <w:tcBorders>
+              <w:top w:color="000001" w:space="0" w:sz="2" w:val="single"/>
+            </w:tcBorders>
+            <w:shd w:fill="FFFFFF" w:val="clear"/>
+            <w:tcMar>
+              <w:top w:type="dxa" w:w="0"/>
+              <w:left w:type="dxa" w:w="108"/>
+              <w:bottom w:type="dxa" w:w="0"/>
+              <w:right w:type="dxa" w:w="108"/>
+            </w:tcMar>
+          </w:tcPr>
+          <w:p>
+            <w:pPr>
+              <w:pStyle w:val="style0"/>
+              <w:tabs>
+                <w:tab w:leader="none" w:pos="-1418" w:val="left"/>
+                <w:tab w:leader="none" w:pos="720" w:val="left"/>
+              </w:tabs>
+              <w:ind w:hanging="0" w:left="0" w:right="-1481"/>
+              <w:jc w:val="left"/>
+            </w:pPr>
+            <w:r>
+              <w:rPr/>
+              <w:t xml:space="preserve">26 Ravenswood Avenue, </w:t>
+            </w:r>
+          </w:p>
+          <w:p>
+            <w:pPr>
+              <w:pStyle w:val="style0"/>
+              <w:tabs>
+                <w:tab w:leader="none" w:pos="-1418" w:val="left"/>
+                <w:tab w:leader="none" w:pos="720" w:val="left"/>
+              </w:tabs>
+              <w:ind w:hanging="0" w:left="0" w:right="-1481"/>
+              <w:jc w:val="left"/>
+            </w:pPr>
+            <w:r>
+              <w:rPr/>
+              <w:t xml:space="preserve">Surbiton, </w:t>
+            </w:r>
+          </w:p>
+          <w:p>
+            <w:pPr>
+              <w:pStyle w:val="style0"/>
+              <w:tabs>
+                <w:tab w:leader="none" w:pos="-1418" w:val="left"/>
+                <w:tab w:leader="none" w:pos="720" w:val="left"/>
+              </w:tabs>
+              <w:ind w:hanging="0" w:left="0" w:right="-1481"/>
+              <w:jc w:val="left"/>
+            </w:pPr>
+            <w:r>
+              <w:rPr/>
+              <w:t>KT6 7NP</w:t>
+            </w:r>
+          </w:p>
+          <w:p>
+            <w:pPr>
+              <w:pStyle w:val="style0"/>
+              <w:tabs>
+                <w:tab w:leader="none" w:pos="-1418" w:val="left"/>
+                <w:tab w:leader="none" w:pos="720" w:val="left"/>
+              </w:tabs>
+              <w:spacing w:after="200" w:before="0"/>
+              <w:ind w:hanging="0" w:left="0" w:right="-1481"/>
+              <w:jc w:val="left"/>
+            </w:pPr>
+            <w:r>
+              <w:rPr/>
+              <w:t xml:space="preserve">07825 788953 // </w:t>
+            </w:r>
             <w:hyperlink r:id="rId2">
               <w:r>
                 <w:rPr>
                   <w:rStyle w:val="style16"/>
                   <w:rStyle w:val="style16"/>
                   <w:b/>
-                  <w:sz w:val="28"/>
+                  <w:sz w:val="22"/>
+                  <w:szCs w:val="22"/>
                 </w:rPr>
                 <w:t>phpchap@gmail.com</w:t>
               </w:r>
             </w:hyperlink>
           </w:p>
         </w:tc>
-        <w:tc>
-          <w:tcPr>
-            <w:tcW w:type="dxa" w:w="6231"/>
-            <w:tcBorders>
-              <w:top w:color="000001" w:space="0" w:sz="2" w:val="single"/>
-            </w:tcBorders>
-            <w:shd w:fill="FFFFFF" w:val="clear"/>
-            <w:tcMar>
-              <w:top w:type="dxa" w:w="0"/>
-              <w:left w:type="dxa" w:w="108"/>
-              <w:bottom w:type="dxa" w:w="0"/>
-              <w:right w:type="dxa" w:w="108"/>
-            </w:tcMar>
-          </w:tcPr>
-          <w:p>
-            <w:pPr>
-              <w:pStyle w:val="style0"/>
-              <w:tabs>
-                <w:tab w:leader="none" w:pos="-1418" w:val="left"/>
-                <w:tab w:leader="none" w:pos="720" w:val="left"/>
-              </w:tabs>
-              <w:ind w:hanging="0" w:left="0" w:right="-1481"/>
-              <w:jc w:val="left"/>
-            </w:pPr>
-            <w:r>
-              <w:rPr/>
-              <w:t xml:space="preserve">26 Ravenswood Avenue, Surbiton, </w:t>
-            </w:r>
-          </w:p>
-          <w:p>
-            <w:pPr>
-              <w:pStyle w:val="style0"/>
-              <w:tabs>
-                <w:tab w:leader="none" w:pos="-1418" w:val="left"/>
-                <w:tab w:leader="none" w:pos="720" w:val="left"/>
-              </w:tabs>
-              <w:ind w:hanging="0" w:left="0" w:right="-1481"/>
-              <w:jc w:val="left"/>
-            </w:pPr>
-            <w:r>
-              <w:rPr/>
-              <w:t>KT6 7NP</w:t>
-            </w:r>
-          </w:p>
-          <w:p>
-            <w:pPr>
-              <w:pStyle w:val="style0"/>
-              <w:tabs>
-                <w:tab w:leader="none" w:pos="-1418" w:val="left"/>
-                <w:tab w:leader="none" w:pos="720" w:val="left"/>
-              </w:tabs>
-              <w:ind w:hanging="0" w:left="0" w:right="-1481"/>
-              <w:jc w:val="left"/>
-            </w:pPr>
-            <w:r>
-              <w:rPr/>
-              <w:t xml:space="preserve">31 years old </w:t>
-            </w:r>
-          </w:p>
-          <w:p>
-            <w:pPr>
-              <w:pStyle w:val="style0"/>
-              <w:tabs>
-                <w:tab w:leader="none" w:pos="-1418" w:val="left"/>
-                <w:tab w:leader="none" w:pos="720" w:val="left"/>
-              </w:tabs>
-              <w:spacing w:after="200" w:before="0"/>
-              <w:ind w:hanging="0" w:left="0" w:right="-1481"/>
-              <w:jc w:val="left"/>
-            </w:pPr>
-            <w:r>
-              <w:rPr/>
-              <w:t xml:space="preserve">07825 788953 </w:t>
-            </w:r>
-          </w:p>
-        </w:tc>
       </w:tr>
       <w:tr>
         <w:trPr>
@@ -194,7 +206,7 @@
         </w:trPr>
         <w:tc>
           <w:tcPr>
-            <w:tcW w:type="dxa" w:w="5661"/>
+            <w:tcW w:type="dxa" w:w="5660"/>
             <w:gridSpan w:val="2"/>
             <w:tcBorders/>
             <w:shd w:fill="FFFFFF" w:val="clear"/>
@@ -228,7 +240,7 @@
         </w:trPr>
         <w:tc>
           <w:tcPr>
-            <w:tcW w:type="dxa" w:w="5661"/>
+            <w:tcW w:type="dxa" w:w="5660"/>
             <w:gridSpan w:val="2"/>
             <w:tcBorders/>
             <w:shd w:fill="FFFFFF" w:val="clear"/>
@@ -269,7 +281,7 @@
         </w:trPr>
         <w:tc>
           <w:tcPr>
-            <w:tcW w:type="dxa" w:w="5661"/>
+            <w:tcW w:type="dxa" w:w="5660"/>
             <w:gridSpan w:val="2"/>
             <w:tcBorders/>
             <w:shd w:fill="FFFFFF" w:val="clear"/>
@@ -303,7 +315,7 @@
         </w:trPr>
         <w:tc>
           <w:tcPr>
-            <w:tcW w:type="dxa" w:w="5091"/>
+            <w:tcW w:type="dxa" w:w="5090"/>
             <w:tcBorders/>
             <w:shd w:fill="FFFFFF" w:val="clear"/>
             <w:tcMar>
@@ -334,7 +346,7 @@
         </w:tc>
         <w:tc>
           <w:tcPr>
-            <w:tcW w:type="dxa" w:w="6231"/>
+            <w:tcW w:type="dxa" w:w="6695"/>
             <w:tcBorders/>
             <w:shd w:fill="FFFFFF" w:val="clear"/>
             <w:tcMar>
@@ -371,7 +383,7 @@
         </w:trPr>
         <w:tc>
           <w:tcPr>
-            <w:tcW w:type="dxa" w:w="5091"/>
+            <w:tcW w:type="dxa" w:w="5090"/>
             <w:tcBorders>
               <w:top w:color="00000A" w:space="0" w:sz="4" w:val="single"/>
               <w:right w:color="00000A" w:space="0" w:sz="4" w:val="single"/>
@@ -408,7 +420,7 @@
         </w:tc>
         <w:tc>
           <w:tcPr>
-            <w:tcW w:type="dxa" w:w="6231"/>
+            <w:tcW w:type="dxa" w:w="6695"/>
             <w:vMerge w:val="restart"/>
             <w:tcBorders>
               <w:top w:color="00000A" w:space="0" w:sz="4" w:val="single"/>
@@ -456,27 +468,9 @@
                 <w:szCs w:val="18"/>
                 <w:u w:val="none"/>
               </w:rPr>
-              <w:t xml:space="preserve">Venue and Events web platform – </w:t>
+              <w:t xml:space="preserve">Films, Venue and Events web platform – </w:t>
             </w:r>
             <w:hyperlink r:id="rId3">
-              <w:r>
-                <w:rPr>
-                  <w:rStyle w:val="style16"/>
-                  <w:rStyle w:val="style16"/>
-                  <w:rFonts w:cs="Calibri"/>
-                  <w:b w:val="false"/>
-                  <w:bCs w:val="false"/>
-                  <w:i/>
-                  <w:caps w:val="false"/>
-                  <w:smallCaps w:val="false"/>
-                  <w:color w:val="222222"/>
-                  <w:spacing w:val="0"/>
-                  <w:sz w:val="18"/>
-                  <w:szCs w:val="18"/>
-                  <w:u w:val="none"/>
-                </w:rPr>
-                <w:t>http://</w:t>
-              </w:r>
               <w:r>
                 <w:rPr>
                   <w:rStyle w:val="style16"/>
@@ -496,11 +490,12 @@
                   <w:u w:val="none"/>
                   <w:effect w:val="none"/>
                 </w:rPr>
-                <w:t>bit.ly/16enKGT</w:t>
+                <w:t>http://bit.ly/16enKGT</w:t>
               </w:r>
             </w:hyperlink>
             <w:r>
               <w:rPr>
+                <w:rStyle w:val="style16"/>
                 <w:rFonts w:cs="Calibri"/>
                 <w:b w:val="false"/>
                 <w:bCs w:val="false"/>
@@ -518,6 +513,25 @@
               </w:rPr>
               <w:t xml:space="preserve">  </w:t>
             </w:r>
+            <w:r>
+              <w:rPr>
+                <w:rFonts w:cs="Calibri"/>
+                <w:b w:val="false"/>
+                <w:bCs w:val="false"/>
+                <w:i/>
+                <w:caps w:val="false"/>
+                <w:smallCaps w:val="false"/>
+                <w:strike w:val="false"/>
+                <w:dstrike w:val="false"/>
+                <w:color w:val="61B3DE"/>
+                <w:spacing w:val="0"/>
+                <w:sz w:val="18"/>
+                <w:szCs w:val="18"/>
+                <w:u w:val="none"/>
+                <w:effect w:val="none"/>
+              </w:rPr>
+              <w:t xml:space="preserve"> </w:t>
+            </w:r>
           </w:p>
           <w:p>
             <w:pPr>
@@ -555,7 +569,7 @@
         </w:trPr>
         <w:tc>
           <w:tcPr>
-            <w:tcW w:type="dxa" w:w="5091"/>
+            <w:tcW w:type="dxa" w:w="5090"/>
             <w:tcBorders>
               <w:right w:color="00000A" w:space="0" w:sz="4" w:val="single"/>
             </w:tcBorders>
@@ -598,7 +612,7 @@
         </w:tc>
         <w:tc>
           <w:tcPr>
-            <w:tcW w:type="dxa" w:w="6231"/>
+            <w:tcW w:type="dxa" w:w="6695"/>
             <w:vMerge w:val="continue"/>
             <w:tcBorders>
               <w:top w:color="00000A" w:space="0" w:sz="4" w:val="single"/>
@@ -629,7 +643,7 @@
         </w:trPr>
         <w:tc>
           <w:tcPr>
-            <w:tcW w:type="dxa" w:w="5091"/>
+            <w:tcW w:type="dxa" w:w="5090"/>
             <w:tcBorders>
               <w:right w:color="00000A" w:space="0" w:sz="4" w:val="single"/>
             </w:tcBorders>
@@ -671,7 +685,7 @@
         </w:tc>
         <w:tc>
           <w:tcPr>
-            <w:tcW w:type="dxa" w:w="6231"/>
+            <w:tcW w:type="dxa" w:w="6695"/>
             <w:vMerge w:val="continue"/>
             <w:tcBorders>
               <w:top w:color="00000A" w:space="0" w:sz="4" w:val="single"/>
@@ -702,7 +716,7 @@
         </w:trPr>
         <w:tc>
           <w:tcPr>
-            <w:tcW w:type="dxa" w:w="5091"/>
+            <w:tcW w:type="dxa" w:w="5090"/>
             <w:tcBorders>
               <w:right w:color="00000A" w:space="0" w:sz="4" w:val="single"/>
             </w:tcBorders>
@@ -744,7 +758,7 @@
         </w:tc>
         <w:tc>
           <w:tcPr>
-            <w:tcW w:type="dxa" w:w="6231"/>
+            <w:tcW w:type="dxa" w:w="6695"/>
             <w:vMerge w:val="continue"/>
             <w:tcBorders>
               <w:top w:color="00000A" w:space="0" w:sz="4" w:val="single"/>
@@ -775,7 +789,7 @@
         </w:trPr>
         <w:tc>
           <w:tcPr>
-            <w:tcW w:type="dxa" w:w="5091"/>
+            <w:tcW w:type="dxa" w:w="5090"/>
             <w:tcBorders>
               <w:right w:color="00000A" w:space="0" w:sz="4" w:val="single"/>
             </w:tcBorders>
@@ -817,7 +831,7 @@
         </w:tc>
         <w:tc>
           <w:tcPr>
-            <w:tcW w:type="dxa" w:w="6231"/>
+            <w:tcW w:type="dxa" w:w="6695"/>
             <w:vMerge w:val="continue"/>
             <w:tcBorders>
               <w:top w:color="00000A" w:space="0" w:sz="4" w:val="single"/>
@@ -848,7 +862,7 @@
         </w:trPr>
         <w:tc>
           <w:tcPr>
-            <w:tcW w:type="dxa" w:w="5091"/>
+            <w:tcW w:type="dxa" w:w="5090"/>
             <w:tcBorders>
               <w:right w:color="00000A" w:space="0" w:sz="4" w:val="single"/>
             </w:tcBorders>
@@ -890,7 +904,7 @@
         </w:tc>
         <w:tc>
           <w:tcPr>
-            <w:tcW w:type="dxa" w:w="6231"/>
+            <w:tcW w:type="dxa" w:w="6695"/>
             <w:vMerge w:val="continue"/>
             <w:tcBorders>
               <w:top w:color="00000A" w:space="0" w:sz="4" w:val="single"/>
@@ -921,7 +935,7 @@
         </w:trPr>
         <w:tc>
           <w:tcPr>
-            <w:tcW w:type="dxa" w:w="5091"/>
+            <w:tcW w:type="dxa" w:w="5090"/>
             <w:tcBorders>
               <w:right w:color="00000A" w:space="0" w:sz="4" w:val="single"/>
             </w:tcBorders>
@@ -963,7 +977,7 @@
         </w:tc>
         <w:tc>
           <w:tcPr>
-            <w:tcW w:type="dxa" w:w="6231"/>
+            <w:tcW w:type="dxa" w:w="6695"/>
             <w:vMerge w:val="continue"/>
             <w:tcBorders>
               <w:top w:color="00000A" w:space="0" w:sz="4" w:val="single"/>
@@ -994,7 +1008,7 @@
         </w:trPr>
         <w:tc>
           <w:tcPr>
-            <w:tcW w:type="dxa" w:w="5091"/>
+            <w:tcW w:type="dxa" w:w="5090"/>
             <w:tcBorders>
               <w:right w:color="00000A" w:space="0" w:sz="4" w:val="single"/>
             </w:tcBorders>
@@ -1023,7 +1037,7 @@
         </w:tc>
         <w:tc>
           <w:tcPr>
-            <w:tcW w:type="dxa" w:w="6231"/>
+            <w:tcW w:type="dxa" w:w="6695"/>
             <w:tcBorders>
               <w:left w:color="00000A" w:space="0" w:sz="4" w:val="single"/>
             </w:tcBorders>
@@ -1052,7 +1066,7 @@
         </w:trPr>
         <w:tc>
           <w:tcPr>
-            <w:tcW w:type="dxa" w:w="5091"/>
+            <w:tcW w:type="dxa" w:w="5090"/>
             <w:tcBorders>
               <w:right w:color="00000A" w:space="0" w:sz="4" w:val="single"/>
             </w:tcBorders>
@@ -1088,7 +1102,7 @@
         </w:tc>
         <w:tc>
           <w:tcPr>
-            <w:tcW w:type="dxa" w:w="6231"/>
+            <w:tcW w:type="dxa" w:w="6695"/>
             <w:vMerge w:val="restart"/>
             <w:tcBorders>
               <w:left w:color="00000A" w:space="0" w:sz="4" w:val="single"/>
@@ -1477,7 +1491,7 @@
         </w:trPr>
         <w:tc>
           <w:tcPr>
-            <w:tcW w:type="dxa" w:w="5091"/>
+            <w:tcW w:type="dxa" w:w="5090"/>
             <w:tcBorders>
               <w:right w:color="00000A" w:space="0" w:sz="4" w:val="single"/>
             </w:tcBorders>
@@ -1520,7 +1534,7 @@
         </w:tc>
         <w:tc>
           <w:tcPr>
-            <w:tcW w:type="dxa" w:w="6231"/>
+            <w:tcW w:type="dxa" w:w="6695"/>
             <w:vMerge w:val="continue"/>
             <w:tcBorders>
               <w:top w:color="00000A" w:space="0" w:sz="4" w:val="single"/>
@@ -1551,7 +1565,7 @@
         </w:trPr>
         <w:tc>
           <w:tcPr>
-            <w:tcW w:type="dxa" w:w="5091"/>
+            <w:tcW w:type="dxa" w:w="5090"/>
             <w:tcBorders>
               <w:right w:color="00000A" w:space="0" w:sz="4" w:val="single"/>
             </w:tcBorders>
@@ -1596,7 +1610,7 @@
         </w:tc>
         <w:tc>
           <w:tcPr>
-            <w:tcW w:type="dxa" w:w="6231"/>
+            <w:tcW w:type="dxa" w:w="6695"/>
             <w:vMerge w:val="continue"/>
             <w:tcBorders>
               <w:top w:color="00000A" w:space="0" w:sz="4" w:val="single"/>
@@ -1627,7 +1641,7 @@
         </w:trPr>
         <w:tc>
           <w:tcPr>
-            <w:tcW w:type="dxa" w:w="5091"/>
+            <w:tcW w:type="dxa" w:w="5090"/>
             <w:tcBorders>
               <w:right w:color="00000A" w:space="0" w:sz="4" w:val="single"/>
             </w:tcBorders>
@@ -1665,7 +1679,7 @@
         </w:tc>
         <w:tc>
           <w:tcPr>
-            <w:tcW w:type="dxa" w:w="6231"/>
+            <w:tcW w:type="dxa" w:w="6695"/>
             <w:vMerge w:val="continue"/>
             <w:tcBorders>
               <w:left w:color="00000A" w:space="0" w:sz="4" w:val="single"/>
@@ -1695,7 +1709,7 @@
         </w:trPr>
         <w:tc>
           <w:tcPr>
-            <w:tcW w:type="dxa" w:w="5091"/>
+            <w:tcW w:type="dxa" w:w="5090"/>
             <w:tcBorders>
               <w:right w:color="00000A" w:space="0" w:sz="4" w:val="single"/>
             </w:tcBorders>
@@ -1733,7 +1747,7 @@
         </w:tc>
         <w:tc>
           <w:tcPr>
-            <w:tcW w:type="dxa" w:w="6231"/>
+            <w:tcW w:type="dxa" w:w="6695"/>
             <w:vMerge w:val="continue"/>
             <w:tcBorders>
               <w:left w:color="00000A" w:space="0" w:sz="4" w:val="single"/>
@@ -1763,7 +1777,7 @@
         </w:trPr>
         <w:tc>
           <w:tcPr>
-            <w:tcW w:type="dxa" w:w="5091"/>
+            <w:tcW w:type="dxa" w:w="5090"/>
             <w:tcBorders>
               <w:right w:color="00000A" w:space="0" w:sz="4" w:val="single"/>
             </w:tcBorders>
@@ -1801,7 +1815,7 @@
         </w:tc>
         <w:tc>
           <w:tcPr>
-            <w:tcW w:type="dxa" w:w="6231"/>
+            <w:tcW w:type="dxa" w:w="6695"/>
             <w:vMerge w:val="continue"/>
             <w:tcBorders>
               <w:left w:color="00000A" w:space="0" w:sz="4" w:val="single"/>
@@ -1831,7 +1845,7 @@
         </w:trPr>
         <w:tc>
           <w:tcPr>
-            <w:tcW w:type="dxa" w:w="5091"/>
+            <w:tcW w:type="dxa" w:w="5090"/>
             <w:tcBorders>
               <w:bottom w:color="00000A" w:space="0" w:sz="4" w:val="single"/>
             </w:tcBorders>
@@ -1869,7 +1883,7 @@
         </w:tc>
         <w:tc>
           <w:tcPr>
-            <w:tcW w:type="dxa" w:w="6231"/>
+            <w:tcW w:type="dxa" w:w="6695"/>
             <w:vMerge w:val="continue"/>
             <w:tcBorders>
               <w:top w:color="00000A" w:space="0" w:sz="4" w:val="single"/>
@@ -1900,7 +1914,7 @@
         </w:trPr>
         <w:tc>
           <w:tcPr>
-            <w:tcW w:type="dxa" w:w="5091"/>
+            <w:tcW w:type="dxa" w:w="5090"/>
             <w:tcBorders>
               <w:right w:color="00000A" w:space="0" w:sz="4" w:val="single"/>
             </w:tcBorders>
@@ -1929,7 +1943,7 @@
         </w:tc>
         <w:tc>
           <w:tcPr>
-            <w:tcW w:type="dxa" w:w="6231"/>
+            <w:tcW w:type="dxa" w:w="6695"/>
             <w:tcBorders>
               <w:left w:color="00000A" w:space="0" w:sz="4" w:val="single"/>
             </w:tcBorders>
@@ -1964,7 +1978,7 @@
         </w:trPr>
         <w:tc>
           <w:tcPr>
-            <w:tcW w:type="dxa" w:w="5091"/>
+            <w:tcW w:type="dxa" w:w="5090"/>
             <w:tcBorders>
               <w:right w:color="00000A" w:space="0" w:sz="4" w:val="single"/>
             </w:tcBorders>
@@ -1997,7 +2011,7 @@
         </w:tc>
         <w:tc>
           <w:tcPr>
-            <w:tcW w:type="dxa" w:w="6231"/>
+            <w:tcW w:type="dxa" w:w="6695"/>
             <w:vMerge w:val="restart"/>
             <w:tcBorders>
               <w:left w:color="00000A" w:space="0" w:sz="4" w:val="single"/>
@@ -2070,7 +2084,7 @@
         </w:trPr>
         <w:tc>
           <w:tcPr>
-            <w:tcW w:type="dxa" w:w="5091"/>
+            <w:tcW w:type="dxa" w:w="5090"/>
             <w:tcBorders>
               <w:right w:color="00000A" w:space="0" w:sz="4" w:val="single"/>
             </w:tcBorders>
@@ -2107,7 +2121,7 @@
         </w:tc>
         <w:tc>
           <w:tcPr>
-            <w:tcW w:type="dxa" w:w="6231"/>
+            <w:tcW w:type="dxa" w:w="6695"/>
             <w:vMerge w:val="continue"/>
             <w:tcBorders>
               <w:left w:color="00000A" w:space="0" w:sz="4" w:val="single"/>
@@ -2137,7 +2151,7 @@
         </w:trPr>
         <w:tc>
           <w:tcPr>
-            <w:tcW w:type="dxa" w:w="5091"/>
+            <w:tcW w:type="dxa" w:w="5090"/>
             <w:tcBorders>
               <w:right w:color="00000A" w:space="0" w:sz="4" w:val="single"/>
             </w:tcBorders>
@@ -2170,7 +2184,7 @@
         </w:tc>
         <w:tc>
           <w:tcPr>
-            <w:tcW w:type="dxa" w:w="6231"/>
+            <w:tcW w:type="dxa" w:w="6695"/>
             <w:vMerge w:val="continue"/>
             <w:tcBorders>
               <w:left w:color="00000A" w:space="0" w:sz="4" w:val="single"/>
@@ -2200,7 +2214,7 @@
         </w:trPr>
         <w:tc>
           <w:tcPr>
-            <w:tcW w:type="dxa" w:w="5091"/>
+            <w:tcW w:type="dxa" w:w="5090"/>
             <w:tcBorders>
               <w:right w:color="00000A" w:space="0" w:sz="4" w:val="single"/>
             </w:tcBorders>
@@ -2228,7 +2242,7 @@
         </w:tc>
         <w:tc>
           <w:tcPr>
-            <w:tcW w:type="dxa" w:w="6231"/>
+            <w:tcW w:type="dxa" w:w="6695"/>
             <w:vMerge w:val="continue"/>
             <w:tcBorders>
               <w:left w:color="00000A" w:space="0" w:sz="4" w:val="single"/>
@@ -2264,7 +2278,7 @@
         </w:trPr>
         <w:tc>
           <w:tcPr>
-            <w:tcW w:type="dxa" w:w="5091"/>
+            <w:tcW w:type="dxa" w:w="5090"/>
             <w:tcBorders>
               <w:right w:color="00000A" w:space="0" w:sz="4" w:val="single"/>
             </w:tcBorders>
@@ -2297,7 +2311,7 @@
         </w:tc>
         <w:tc>
           <w:tcPr>
-            <w:tcW w:type="dxa" w:w="6231"/>
+            <w:tcW w:type="dxa" w:w="6695"/>
             <w:vMerge w:val="continue"/>
             <w:tcBorders>
               <w:left w:color="00000A" w:space="0" w:sz="4" w:val="single"/>
@@ -2333,7 +2347,7 @@
         </w:trPr>
         <w:tc>
           <w:tcPr>
-            <w:tcW w:type="dxa" w:w="5091"/>
+            <w:tcW w:type="dxa" w:w="5090"/>
             <w:tcBorders>
               <w:right w:color="00000A" w:space="0" w:sz="4" w:val="single"/>
             </w:tcBorders>
@@ -2366,7 +2380,7 @@
         </w:tc>
         <w:tc>
           <w:tcPr>
-            <w:tcW w:type="dxa" w:w="6231"/>
+            <w:tcW w:type="dxa" w:w="6695"/>
             <w:vMerge w:val="continue"/>
             <w:tcBorders>
               <w:left w:color="00000A" w:space="0" w:sz="4" w:val="single"/>
@@ -2402,7 +2416,7 @@
         </w:trPr>
         <w:tc>
           <w:tcPr>
-            <w:tcW w:type="dxa" w:w="5091"/>
+            <w:tcW w:type="dxa" w:w="5090"/>
             <w:tcBorders>
               <w:right w:color="00000A" w:space="0" w:sz="4" w:val="single"/>
             </w:tcBorders>
@@ -2431,7 +2445,7 @@
         </w:tc>
         <w:tc>
           <w:tcPr>
-            <w:tcW w:type="dxa" w:w="6231"/>
+            <w:tcW w:type="dxa" w:w="6695"/>
             <w:vMerge w:val="continue"/>
             <w:tcBorders>
               <w:left w:color="00000A" w:space="0" w:sz="4" w:val="single"/>
@@ -2467,7 +2481,7 @@
         </w:trPr>
         <w:tc>
           <w:tcPr>
-            <w:tcW w:type="dxa" w:w="5091"/>
+            <w:tcW w:type="dxa" w:w="5090"/>
             <w:tcBorders>
               <w:top w:color="00000A" w:space="0" w:sz="4" w:val="single"/>
               <w:right w:color="00000A" w:space="0" w:sz="4" w:val="single"/>
@@ -2497,7 +2511,7 @@
         </w:tc>
         <w:tc>
           <w:tcPr>
-            <w:tcW w:type="dxa" w:w="6231"/>
+            <w:tcW w:type="dxa" w:w="6695"/>
             <w:tcBorders>
               <w:top w:color="00000A" w:space="0" w:sz="4" w:val="single"/>
               <w:left w:color="00000A" w:space="0" w:sz="4" w:val="single"/>
@@ -2533,7 +2547,7 @@
         </w:trPr>
         <w:tc>
           <w:tcPr>
-            <w:tcW w:type="dxa" w:w="5091"/>
+            <w:tcW w:type="dxa" w:w="5090"/>
             <w:tcBorders>
               <w:right w:color="00000A" w:space="0" w:sz="4" w:val="single"/>
             </w:tcBorders>
@@ -2566,7 +2580,7 @@
         </w:tc>
         <w:tc>
           <w:tcPr>
-            <w:tcW w:type="dxa" w:w="6231"/>
+            <w:tcW w:type="dxa" w:w="6695"/>
             <w:vMerge w:val="restart"/>
             <w:tcBorders>
               <w:left w:color="00000A" w:space="0" w:sz="4" w:val="single"/>
@@ -2855,7 +2869,7 @@
         </w:trPr>
         <w:tc>
           <w:tcPr>
-            <w:tcW w:type="dxa" w:w="5091"/>
+            <w:tcW w:type="dxa" w:w="5090"/>
             <w:tcBorders>
               <w:right w:color="00000A" w:space="0" w:sz="4" w:val="single"/>
             </w:tcBorders>
@@ -2897,7 +2911,7 @@
         </w:tc>
         <w:tc>
           <w:tcPr>
-            <w:tcW w:type="dxa" w:w="6231"/>
+            <w:tcW w:type="dxa" w:w="6695"/>
             <w:vMerge w:val="continue"/>
             <w:tcBorders>
               <w:left w:color="00000A" w:space="0" w:sz="4" w:val="single"/>
@@ -2933,7 +2947,7 @@
         </w:trPr>
         <w:tc>
           <w:tcPr>
-            <w:tcW w:type="dxa" w:w="5091"/>
+            <w:tcW w:type="dxa" w:w="5090"/>
             <w:tcBorders>
               <w:right w:color="00000A" w:space="0" w:sz="4" w:val="single"/>
             </w:tcBorders>
@@ -2961,7 +2975,7 @@
         </w:tc>
         <w:tc>
           <w:tcPr>
-            <w:tcW w:type="dxa" w:w="6231"/>
+            <w:tcW w:type="dxa" w:w="6695"/>
             <w:vMerge w:val="continue"/>
             <w:tcBorders>
               <w:left w:color="00000A" w:space="0" w:sz="4" w:val="single"/>
@@ -2997,7 +3011,7 @@
         </w:trPr>
         <w:tc>
           <w:tcPr>
-            <w:tcW w:type="dxa" w:w="5091"/>
+            <w:tcW w:type="dxa" w:w="5090"/>
             <w:tcBorders>
               <w:right w:color="00000A" w:space="0" w:sz="4" w:val="single"/>
             </w:tcBorders>
@@ -3030,7 +3044,7 @@
         </w:tc>
         <w:tc>
           <w:tcPr>
-            <w:tcW w:type="dxa" w:w="6231"/>
+            <w:tcW w:type="dxa" w:w="6695"/>
             <w:vMerge w:val="continue"/>
             <w:tcBorders>
               <w:left w:color="00000A" w:space="0" w:sz="4" w:val="single"/>
@@ -3066,7 +3080,7 @@
         </w:trPr>
         <w:tc>
           <w:tcPr>
-            <w:tcW w:type="dxa" w:w="5091"/>
+            <w:tcW w:type="dxa" w:w="5090"/>
             <w:tcBorders>
               <w:right w:color="00000A" w:space="0" w:sz="4" w:val="single"/>
             </w:tcBorders>
@@ -3099,7 +3113,7 @@
         </w:tc>
         <w:tc>
           <w:tcPr>
-            <w:tcW w:type="dxa" w:w="6231"/>
+            <w:tcW w:type="dxa" w:w="6695"/>
             <w:vMerge w:val="continue"/>
             <w:tcBorders>
               <w:left w:color="00000A" w:space="0" w:sz="4" w:val="single"/>
@@ -3135,7 +3149,7 @@
         </w:trPr>
         <w:tc>
           <w:tcPr>
-            <w:tcW w:type="dxa" w:w="5091"/>
+            <w:tcW w:type="dxa" w:w="5090"/>
             <w:tcBorders>
               <w:right w:color="00000A" w:space="0" w:sz="4" w:val="single"/>
             </w:tcBorders>
@@ -3168,7 +3182,7 @@
         </w:tc>
         <w:tc>
           <w:tcPr>
-            <w:tcW w:type="dxa" w:w="6231"/>
+            <w:tcW w:type="dxa" w:w="6695"/>
             <w:vMerge w:val="continue"/>
             <w:tcBorders>
               <w:left w:color="00000A" w:space="0" w:sz="4" w:val="single"/>
@@ -3204,7 +3218,7 @@
         </w:trPr>
         <w:tc>
           <w:tcPr>
-            <w:tcW w:type="dxa" w:w="5091"/>
+            <w:tcW w:type="dxa" w:w="5090"/>
             <w:tcBorders>
               <w:right w:color="00000A" w:space="0" w:sz="4" w:val="single"/>
             </w:tcBorders>
@@ -3237,7 +3251,7 @@
         </w:tc>
         <w:tc>
           <w:tcPr>
-            <w:tcW w:type="dxa" w:w="6231"/>
+            <w:tcW w:type="dxa" w:w="6695"/>
             <w:vMerge w:val="continue"/>
             <w:tcBorders>
               <w:left w:color="00000A" w:space="0" w:sz="4" w:val="single"/>
@@ -3273,7 +3287,7 @@
         </w:trPr>
         <w:tc>
           <w:tcPr>
-            <w:tcW w:type="dxa" w:w="5091"/>
+            <w:tcW w:type="dxa" w:w="5090"/>
             <w:tcBorders>
               <w:right w:color="00000A" w:space="0" w:sz="4" w:val="single"/>
             </w:tcBorders>
@@ -3306,7 +3320,7 @@
         </w:tc>
         <w:tc>
           <w:tcPr>
-            <w:tcW w:type="dxa" w:w="6231"/>
+            <w:tcW w:type="dxa" w:w="6695"/>
             <w:vMerge w:val="continue"/>
             <w:tcBorders>
               <w:left w:color="00000A" w:space="0" w:sz="4" w:val="single"/>
@@ -3342,7 +3356,7 @@
         </w:trPr>
         <w:tc>
           <w:tcPr>
-            <w:tcW w:type="dxa" w:w="5091"/>
+            <w:tcW w:type="dxa" w:w="5090"/>
             <w:tcBorders>
               <w:right w:color="00000A" w:space="0" w:sz="4" w:val="single"/>
             </w:tcBorders>
@@ -3375,7 +3389,7 @@
         </w:tc>
         <w:tc>
           <w:tcPr>
-            <w:tcW w:type="dxa" w:w="6231"/>
+            <w:tcW w:type="dxa" w:w="6695"/>
             <w:vMerge w:val="continue"/>
             <w:tcBorders>
               <w:left w:color="00000A" w:space="0" w:sz="4" w:val="single"/>
@@ -3411,7 +3425,7 @@
         </w:trPr>
         <w:tc>
           <w:tcPr>
-            <w:tcW w:type="dxa" w:w="5091"/>
+            <w:tcW w:type="dxa" w:w="5090"/>
             <w:tcBorders>
               <w:right w:color="00000A" w:space="0" w:sz="4" w:val="single"/>
             </w:tcBorders>
@@ -3444,7 +3458,7 @@
         </w:tc>
         <w:tc>
           <w:tcPr>
-            <w:tcW w:type="dxa" w:w="6231"/>
+            <w:tcW w:type="dxa" w:w="6695"/>
             <w:vMerge w:val="continue"/>
             <w:tcBorders>
               <w:left w:color="00000A" w:space="0" w:sz="4" w:val="single"/>
@@ -3480,7 +3494,7 @@
         </w:trPr>
         <w:tc>
           <w:tcPr>
-            <w:tcW w:type="dxa" w:w="5091"/>
+            <w:tcW w:type="dxa" w:w="5090"/>
             <w:tcBorders>
               <w:top w:color="00000A" w:space="0" w:sz="4" w:val="single"/>
               <w:right w:color="00000A" w:space="0" w:sz="4" w:val="single"/>
@@ -3510,7 +3524,7 @@
         </w:tc>
         <w:tc>
           <w:tcPr>
-            <w:tcW w:type="dxa" w:w="6231"/>
+            <w:tcW w:type="dxa" w:w="6695"/>
             <w:tcBorders>
               <w:top w:color="00000A" w:space="0" w:sz="4" w:val="single"/>
               <w:left w:color="00000A" w:space="0" w:sz="4" w:val="single"/>
@@ -3546,7 +3560,7 @@
         </w:trPr>
         <w:tc>
           <w:tcPr>
-            <w:tcW w:type="dxa" w:w="5091"/>
+            <w:tcW w:type="dxa" w:w="5090"/>
             <w:tcBorders>
               <w:right w:color="00000A" w:space="0" w:sz="4" w:val="single"/>
             </w:tcBorders>
@@ -3579,7 +3593,7 @@
         </w:tc>
         <w:tc>
           <w:tcPr>
-            <w:tcW w:type="dxa" w:w="6231"/>
+            <w:tcW w:type="dxa" w:w="6695"/>
             <w:vMerge w:val="restart"/>
             <w:tcBorders>
               <w:left w:color="00000A" w:space="0" w:sz="4" w:val="single"/>
@@ -3864,7 +3878,7 @@
         </w:trPr>
         <w:tc>
           <w:tcPr>
-            <w:tcW w:type="dxa" w:w="5091"/>
+            <w:tcW w:type="dxa" w:w="5090"/>
             <w:tcBorders>
               <w:right w:color="00000A" w:space="0" w:sz="4" w:val="single"/>
             </w:tcBorders>
@@ -3906,7 +3920,7 @@
         </w:tc>
         <w:tc>
           <w:tcPr>
-            <w:tcW w:type="dxa" w:w="6231"/>
+            <w:tcW w:type="dxa" w:w="6695"/>
             <w:vMerge w:val="continue"/>
             <w:tcBorders>
               <w:left w:color="00000A" w:space="0" w:sz="4" w:val="single"/>
@@ -3942,7 +3956,7 @@
         </w:trPr>
         <w:tc>
           <w:tcPr>
-            <w:tcW w:type="dxa" w:w="5091"/>
+            <w:tcW w:type="dxa" w:w="5090"/>
             <w:tcBorders>
               <w:right w:color="00000A" w:space="0" w:sz="4" w:val="single"/>
             </w:tcBorders>
@@ -3975,7 +3989,7 @@
         </w:tc>
         <w:tc>
           <w:tcPr>
-            <w:tcW w:type="dxa" w:w="6231"/>
+            <w:tcW w:type="dxa" w:w="6695"/>
             <w:vMerge w:val="continue"/>
             <w:tcBorders>
               <w:left w:color="00000A" w:space="0" w:sz="4" w:val="single"/>
@@ -4011,7 +4025,7 @@
         </w:trPr>
         <w:tc>
           <w:tcPr>
-            <w:tcW w:type="dxa" w:w="5091"/>
+            <w:tcW w:type="dxa" w:w="5090"/>
             <w:tcBorders>
               <w:bottom w:color="00000A" w:space="0" w:sz="4" w:val="single"/>
               <w:right w:color="00000A" w:space="0" w:sz="4" w:val="single"/>
@@ -4045,7 +4059,7 @@
         </w:tc>
         <w:tc>
           <w:tcPr>
-            <w:tcW w:type="dxa" w:w="6231"/>
+            <w:tcW w:type="dxa" w:w="6695"/>
             <w:vMerge w:val="continue"/>
             <w:tcBorders>
               <w:left w:color="00000A" w:space="0" w:sz="4" w:val="single"/>
@@ -4081,7 +4095,7 @@
         </w:trPr>
         <w:tc>
           <w:tcPr>
-            <w:tcW w:type="dxa" w:w="5091"/>
+            <w:tcW w:type="dxa" w:w="5090"/>
             <w:tcBorders>
               <w:right w:color="00000A" w:space="0" w:sz="4" w:val="single"/>
             </w:tcBorders>
@@ -4110,7 +4124,7 @@
         </w:tc>
         <w:tc>
           <w:tcPr>
-            <w:tcW w:type="dxa" w:w="6231"/>
+            <w:tcW w:type="dxa" w:w="6695"/>
             <w:tcBorders>
               <w:top w:color="00000A" w:space="0" w:sz="4" w:val="single"/>
               <w:left w:color="00000A" w:space="0" w:sz="4" w:val="single"/>
@@ -4146,7 +4160,7 @@
         </w:trPr>
         <w:tc>
           <w:tcPr>
-            <w:tcW w:type="dxa" w:w="5091"/>
+            <w:tcW w:type="dxa" w:w="5090"/>
             <w:tcBorders>
               <w:right w:color="00000A" w:space="0" w:sz="4" w:val="single"/>
             </w:tcBorders>
@@ -4179,7 +4193,7 @@
         </w:tc>
         <w:tc>
           <w:tcPr>
-            <w:tcW w:type="dxa" w:w="6231"/>
+            <w:tcW w:type="dxa" w:w="6695"/>
             <w:vMerge w:val="restart"/>
             <w:tcBorders>
               <w:left w:color="00000A" w:space="0" w:sz="4" w:val="single"/>
@@ -4349,7 +4363,7 @@
         </w:trPr>
         <w:tc>
           <w:tcPr>
-            <w:tcW w:type="dxa" w:w="5091"/>
+            <w:tcW w:type="dxa" w:w="5090"/>
             <w:tcBorders>
               <w:right w:color="00000A" w:space="0" w:sz="4" w:val="single"/>
             </w:tcBorders>
@@ -4399,7 +4413,7 @@
         </w:tc>
         <w:tc>
           <w:tcPr>
-            <w:tcW w:type="dxa" w:w="6231"/>
+            <w:tcW w:type="dxa" w:w="6695"/>
             <w:vMerge w:val="continue"/>
             <w:tcBorders>
               <w:top w:color="00000A" w:space="0" w:sz="4" w:val="single"/>
@@ -4436,7 +4450,7 @@
         </w:trPr>
         <w:tc>
           <w:tcPr>
-            <w:tcW w:type="dxa" w:w="5091"/>
+            <w:tcW w:type="dxa" w:w="5090"/>
             <w:tcBorders>
               <w:right w:color="00000A" w:space="0" w:sz="4" w:val="single"/>
             </w:tcBorders>
@@ -4469,7 +4483,7 @@
         </w:tc>
         <w:tc>
           <w:tcPr>
-            <w:tcW w:type="dxa" w:w="6231"/>
+            <w:tcW w:type="dxa" w:w="6695"/>
             <w:vMerge w:val="continue"/>
             <w:tcBorders>
               <w:top w:color="00000A" w:space="0" w:sz="4" w:val="single"/>
@@ -4506,7 +4520,7 @@
         </w:trPr>
         <w:tc>
           <w:tcPr>
-            <w:tcW w:type="dxa" w:w="5091"/>
+            <w:tcW w:type="dxa" w:w="5090"/>
             <w:tcBorders>
               <w:right w:color="00000A" w:space="0" w:sz="4" w:val="single"/>
             </w:tcBorders>
@@ -4534,7 +4548,7 @@
         </w:tc>
         <w:tc>
           <w:tcPr>
-            <w:tcW w:type="dxa" w:w="6231"/>
+            <w:tcW w:type="dxa" w:w="6695"/>
             <w:vMerge w:val="continue"/>
             <w:tcBorders>
               <w:top w:color="00000A" w:space="0" w:sz="4" w:val="single"/>
@@ -4571,7 +4585,7 @@
         </w:trPr>
         <w:tc>
           <w:tcPr>
-            <w:tcW w:type="dxa" w:w="5091"/>
+            <w:tcW w:type="dxa" w:w="5090"/>
             <w:tcBorders/>
             <w:shd w:fill="FFFFFF" w:val="clear"/>
             <w:tcMar>
@@ -4602,7 +4616,7 @@
         </w:tc>
         <w:tc>
           <w:tcPr>
-            <w:tcW w:type="dxa" w:w="6231"/>
+            <w:tcW w:type="dxa" w:w="6695"/>
             <w:vMerge w:val="continue"/>
             <w:tcBorders>
               <w:top w:color="00000A" w:space="0" w:sz="4" w:val="single"/>
@@ -4639,7 +4653,7 @@
         </w:trPr>
         <w:tc>
           <w:tcPr>
-            <w:tcW w:type="dxa" w:w="5091"/>
+            <w:tcW w:type="dxa" w:w="5090"/>
             <w:tcBorders/>
             <w:shd w:fill="FFFFFF" w:val="clear"/>
             <w:tcMar>
@@ -4674,7 +4688,7 @@
         </w:tc>
         <w:tc>
           <w:tcPr>
-            <w:tcW w:type="dxa" w:w="6231"/>
+            <w:tcW w:type="dxa" w:w="6695"/>
             <w:vMerge w:val="continue"/>
             <w:tcBorders>
               <w:left w:color="00000A" w:space="0" w:sz="4" w:val="single"/>
@@ -4710,7 +4724,7 @@
         </w:trPr>
         <w:tc>
           <w:tcPr>
-            <w:tcW w:type="dxa" w:w="5091"/>
+            <w:tcW w:type="dxa" w:w="5090"/>
             <w:tcBorders>
               <w:right w:color="00000A" w:space="0" w:sz="4" w:val="single"/>
             </w:tcBorders>
@@ -4743,7 +4757,7 @@
         </w:tc>
         <w:tc>
           <w:tcPr>
-            <w:tcW w:type="dxa" w:w="6231"/>
+            <w:tcW w:type="dxa" w:w="6695"/>
             <w:vMerge w:val="continue"/>
             <w:tcBorders>
               <w:top w:color="00000A" w:space="0" w:sz="4" w:val="single"/>
@@ -4780,7 +4794,7 @@
         </w:trPr>
         <w:tc>
           <w:tcPr>
-            <w:tcW w:type="dxa" w:w="5091"/>
+            <w:tcW w:type="dxa" w:w="5090"/>
             <w:tcBorders>
               <w:right w:color="00000A" w:space="0" w:sz="4" w:val="single"/>
             </w:tcBorders>
@@ -4813,7 +4827,7 @@
         </w:tc>
         <w:tc>
           <w:tcPr>
-            <w:tcW w:type="dxa" w:w="6231"/>
+            <w:tcW w:type="dxa" w:w="6695"/>
             <w:vMerge w:val="continue"/>
             <w:tcBorders>
               <w:top w:color="00000A" w:space="0" w:sz="4" w:val="single"/>
@@ -4850,7 +4864,7 @@
         </w:trPr>
         <w:tc>
           <w:tcPr>
-            <w:tcW w:type="dxa" w:w="5091"/>
+            <w:tcW w:type="dxa" w:w="5090"/>
             <w:tcBorders>
               <w:right w:color="00000A" w:space="0" w:sz="4" w:val="single"/>
             </w:tcBorders>
@@ -4883,7 +4897,7 @@
         </w:tc>
         <w:tc>
           <w:tcPr>
-            <w:tcW w:type="dxa" w:w="6231"/>
+            <w:tcW w:type="dxa" w:w="6695"/>
             <w:vMerge w:val="continue"/>
             <w:tcBorders>
               <w:top w:color="00000A" w:space="0" w:sz="4" w:val="single"/>
@@ -4920,7 +4934,7 @@
         </w:trPr>
         <w:tc>
           <w:tcPr>
-            <w:tcW w:type="dxa" w:w="5091"/>
+            <w:tcW w:type="dxa" w:w="5090"/>
             <w:tcBorders>
               <w:top w:color="00000A" w:space="0" w:sz="4" w:val="single"/>
               <w:right w:color="00000A" w:space="0" w:sz="4" w:val="single"/>
@@ -4950,7 +4964,7 @@
         </w:tc>
         <w:tc>
           <w:tcPr>
-            <w:tcW w:type="dxa" w:w="6231"/>
+            <w:tcW w:type="dxa" w:w="6695"/>
             <w:tcBorders>
               <w:top w:color="00000A" w:space="0" w:sz="4" w:val="single"/>
               <w:left w:color="00000A" w:space="0" w:sz="4" w:val="single"/>
@@ -4986,7 +5000,7 @@
         </w:trPr>
         <w:tc>
           <w:tcPr>
-            <w:tcW w:type="dxa" w:w="5091"/>
+            <w:tcW w:type="dxa" w:w="5090"/>
             <w:tcBorders>
               <w:right w:color="00000A" w:space="0" w:sz="4" w:val="single"/>
             </w:tcBorders>
@@ -5019,7 +5033,7 @@
         </w:tc>
         <w:tc>
           <w:tcPr>
-            <w:tcW w:type="dxa" w:w="6231"/>
+            <w:tcW w:type="dxa" w:w="6695"/>
             <w:vMerge w:val="restart"/>
             <w:tcBorders>
               <w:left w:color="00000A" w:space="0" w:sz="4" w:val="single"/>
@@ -5114,7 +5128,7 @@
         </w:trPr>
         <w:tc>
           <w:tcPr>
-            <w:tcW w:type="dxa" w:w="5091"/>
+            <w:tcW w:type="dxa" w:w="5090"/>
             <w:tcBorders>
               <w:right w:color="00000A" w:space="0" w:sz="4" w:val="single"/>
             </w:tcBorders>
@@ -5151,7 +5165,7 @@
         </w:tc>
         <w:tc>
           <w:tcPr>
-            <w:tcW w:type="dxa" w:w="6231"/>
+            <w:tcW w:type="dxa" w:w="6695"/>
             <w:vMerge w:val="continue"/>
             <w:tcBorders>
               <w:top w:color="00000A" w:space="0" w:sz="4" w:val="single"/>
@@ -5188,7 +5202,7 @@
         </w:trPr>
         <w:tc>
           <w:tcPr>
-            <w:tcW w:type="dxa" w:w="5091"/>
+            <w:tcW w:type="dxa" w:w="5090"/>
             <w:tcBorders>
               <w:right w:color="00000A" w:space="0" w:sz="4" w:val="single"/>
             </w:tcBorders>
@@ -5221,7 +5235,7 @@
         </w:tc>
         <w:tc>
           <w:tcPr>
-            <w:tcW w:type="dxa" w:w="6231"/>
+            <w:tcW w:type="dxa" w:w="6695"/>
             <w:vMerge w:val="continue"/>
             <w:tcBorders>
               <w:top w:color="00000A" w:space="0" w:sz="4" w:val="single"/>
@@ -5258,7 +5272,7 @@
         </w:trPr>
         <w:tc>
           <w:tcPr>
-            <w:tcW w:type="dxa" w:w="5091"/>
+            <w:tcW w:type="dxa" w:w="5090"/>
             <w:tcBorders>
               <w:right w:color="00000A" w:space="0" w:sz="4" w:val="single"/>
             </w:tcBorders>
@@ -5291,7 +5305,7 @@
         </w:tc>
         <w:tc>
           <w:tcPr>
-            <w:tcW w:type="dxa" w:w="6231"/>
+            <w:tcW w:type="dxa" w:w="6695"/>
             <w:vMerge w:val="continue"/>
             <w:tcBorders>
               <w:top w:color="00000A" w:space="0" w:sz="4" w:val="single"/>
@@ -5328,7 +5342,7 @@
         </w:trPr>
         <w:tc>
           <w:tcPr>
-            <w:tcW w:type="dxa" w:w="5091"/>
+            <w:tcW w:type="dxa" w:w="5090"/>
             <w:tcBorders>
               <w:right w:color="00000A" w:space="0" w:sz="4" w:val="single"/>
             </w:tcBorders>
@@ -5361,7 +5375,7 @@
         </w:tc>
         <w:tc>
           <w:tcPr>
-            <w:tcW w:type="dxa" w:w="6231"/>
+            <w:tcW w:type="dxa" w:w="6695"/>
             <w:vMerge w:val="continue"/>
             <w:tcBorders>
               <w:top w:color="00000A" w:space="0" w:sz="4" w:val="single"/>
@@ -5398,7 +5412,7 @@
         </w:trPr>
         <w:tc>
           <w:tcPr>
-            <w:tcW w:type="dxa" w:w="5091"/>
+            <w:tcW w:type="dxa" w:w="5090"/>
             <w:tcBorders>
               <w:top w:color="00000A" w:space="0" w:sz="4" w:val="single"/>
               <w:right w:color="00000A" w:space="0" w:sz="4" w:val="single"/>
@@ -5428,7 +5442,7 @@
         </w:tc>
         <w:tc>
           <w:tcPr>
-            <w:tcW w:type="dxa" w:w="6231"/>
+            <w:tcW w:type="dxa" w:w="6695"/>
             <w:tcBorders>
               <w:top w:color="00000A" w:space="0" w:sz="4" w:val="single"/>
               <w:left w:color="00000A" w:space="0" w:sz="4" w:val="single"/>
@@ -5464,7 +5478,7 @@
         </w:trPr>
         <w:tc>
           <w:tcPr>
-            <w:tcW w:type="dxa" w:w="5091"/>
+            <w:tcW w:type="dxa" w:w="5090"/>
             <w:tcBorders>
               <w:right w:color="00000A" w:space="0" w:sz="4" w:val="single"/>
             </w:tcBorders>
@@ -5497,7 +5511,7 @@
         </w:tc>
         <w:tc>
           <w:tcPr>
-            <w:tcW w:type="dxa" w:w="6231"/>
+            <w:tcW w:type="dxa" w:w="6695"/>
             <w:vMerge w:val="restart"/>
             <w:tcBorders>
               <w:left w:color="00000A" w:space="0" w:sz="4" w:val="single"/>
@@ -5569,7 +5583,7 @@
         </w:trPr>
         <w:tc>
           <w:tcPr>
-            <w:tcW w:type="dxa" w:w="5091"/>
+            <w:tcW w:type="dxa" w:w="5090"/>
             <w:tcBorders>
               <w:right w:color="00000A" w:space="0" w:sz="4" w:val="single"/>
             </w:tcBorders>
@@ -5611,7 +5625,7 @@
         </w:tc>
         <w:tc>
           <w:tcPr>
-            <w:tcW w:type="dxa" w:w="6231"/>
+            <w:tcW w:type="dxa" w:w="6695"/>
             <w:vMerge w:val="continue"/>
             <w:tcBorders>
               <w:left w:color="00000A" w:space="0" w:sz="4" w:val="single"/>
@@ -5647,7 +5661,7 @@
         </w:trPr>
         <w:tc>
           <w:tcPr>
-            <w:tcW w:type="dxa" w:w="5091"/>
+            <w:tcW w:type="dxa" w:w="5090"/>
             <w:tcBorders>
               <w:right w:color="00000A" w:space="0" w:sz="4" w:val="single"/>
             </w:tcBorders>
@@ -5675,7 +5689,7 @@
         </w:tc>
         <w:tc>
           <w:tcPr>
-            <w:tcW w:type="dxa" w:w="6231"/>
+            <w:tcW w:type="dxa" w:w="6695"/>
             <w:vMerge w:val="continue"/>
             <w:tcBorders>
               <w:left w:color="00000A" w:space="0" w:sz="4" w:val="single"/>
@@ -5711,7 +5725,7 @@
         </w:trPr>
         <w:tc>
           <w:tcPr>
-            <w:tcW w:type="dxa" w:w="5091"/>
+            <w:tcW w:type="dxa" w:w="5090"/>
             <w:tcBorders>
               <w:right w:color="00000A" w:space="0" w:sz="4" w:val="single"/>
             </w:tcBorders>
@@ -5739,7 +5753,7 @@
         </w:tc>
         <w:tc>
           <w:tcPr>
-            <w:tcW w:type="dxa" w:w="6231"/>
+            <w:tcW w:type="dxa" w:w="6695"/>
             <w:vMerge w:val="continue"/>
             <w:tcBorders>
               <w:left w:color="00000A" w:space="0" w:sz="4" w:val="single"/>
@@ -5775,7 +5789,7 @@
         </w:trPr>
         <w:tc>
           <w:tcPr>
-            <w:tcW w:type="dxa" w:w="5091"/>
+            <w:tcW w:type="dxa" w:w="5090"/>
             <w:tcBorders>
               <w:right w:color="00000A" w:space="0" w:sz="4" w:val="single"/>
             </w:tcBorders>
@@ -5803,7 +5817,7 @@
         </w:tc>
         <w:tc>
           <w:tcPr>
-            <w:tcW w:type="dxa" w:w="6231"/>
+            <w:tcW w:type="dxa" w:w="6695"/>
             <w:vMerge w:val="continue"/>
             <w:tcBorders>
               <w:left w:color="00000A" w:space="0" w:sz="4" w:val="single"/>
@@ -5839,7 +5853,7 @@
         </w:trPr>
         <w:tc>
           <w:tcPr>
-            <w:tcW w:type="dxa" w:w="5091"/>
+            <w:tcW w:type="dxa" w:w="5090"/>
             <w:tcBorders>
               <w:top w:color="00000A" w:space="0" w:sz="4" w:val="single"/>
               <w:right w:color="00000A" w:space="0" w:sz="4" w:val="single"/>
@@ -5869,7 +5883,7 @@
         </w:tc>
         <w:tc>
           <w:tcPr>
-            <w:tcW w:type="dxa" w:w="6231"/>
+            <w:tcW w:type="dxa" w:w="6695"/>
             <w:tcBorders>
               <w:top w:color="00000A" w:space="0" w:sz="4" w:val="single"/>
               <w:left w:color="00000A" w:space="0" w:sz="4" w:val="single"/>
@@ -5905,7 +5919,7 @@
         </w:trPr>
         <w:tc>
           <w:tcPr>
-            <w:tcW w:type="dxa" w:w="5091"/>
+            <w:tcW w:type="dxa" w:w="5090"/>
             <w:tcBorders>
               <w:right w:color="00000A" w:space="0" w:sz="4" w:val="single"/>
             </w:tcBorders>
@@ -5938,7 +5952,7 @@
         </w:tc>
         <w:tc>
           <w:tcPr>
-            <w:tcW w:type="dxa" w:w="6231"/>
+            <w:tcW w:type="dxa" w:w="6695"/>
             <w:vMerge w:val="restart"/>
             <w:tcBorders>
               <w:left w:color="00000A" w:space="0" w:sz="4" w:val="single"/>
@@ -6076,7 +6090,7 @@
         </w:trPr>
         <w:tc>
           <w:tcPr>
-            <w:tcW w:type="dxa" w:w="5091"/>
+            <w:tcW w:type="dxa" w:w="5090"/>
             <w:tcBorders>
               <w:right w:color="00000A" w:space="0" w:sz="4" w:val="single"/>
             </w:tcBorders>
@@ -6113,7 +6127,7 @@
         </w:tc>
         <w:tc>
           <w:tcPr>
-            <w:tcW w:type="dxa" w:w="6231"/>
+            <w:tcW w:type="dxa" w:w="6695"/>
             <w:vMerge w:val="continue"/>
             <w:tcBorders>
               <w:left w:color="00000A" w:space="0" w:sz="4" w:val="single"/>
@@ -6149,7 +6163,7 @@
         </w:trPr>
         <w:tc>
           <w:tcPr>
-            <w:tcW w:type="dxa" w:w="5091"/>
+            <w:tcW w:type="dxa" w:w="5090"/>
             <w:tcBorders>
               <w:right w:color="00000A" w:space="0" w:sz="4" w:val="single"/>
             </w:tcBorders>
@@ -6182,7 +6196,7 @@
         </w:tc>
         <w:tc>
           <w:tcPr>
-            <w:tcW w:type="dxa" w:w="6231"/>
+            <w:tcW w:type="dxa" w:w="6695"/>
             <w:vMerge w:val="continue"/>
             <w:tcBorders>
               <w:left w:color="00000A" w:space="0" w:sz="4" w:val="single"/>
@@ -6218,7 +6232,7 @@
         </w:trPr>
         <w:tc>
           <w:tcPr>
-            <w:tcW w:type="dxa" w:w="5091"/>
+            <w:tcW w:type="dxa" w:w="5090"/>
             <w:tcBorders>
               <w:right w:color="00000A" w:space="0" w:sz="4" w:val="single"/>
             </w:tcBorders>
@@ -6251,7 +6265,7 @@
         </w:tc>
         <w:tc>
           <w:tcPr>
-            <w:tcW w:type="dxa" w:w="6231"/>
+            <w:tcW w:type="dxa" w:w="6695"/>
             <w:vMerge w:val="continue"/>
             <w:tcBorders>
               <w:left w:color="00000A" w:space="0" w:sz="4" w:val="single"/>
@@ -6287,7 +6301,7 @@
         </w:trPr>
         <w:tc>
           <w:tcPr>
-            <w:tcW w:type="dxa" w:w="5091"/>
+            <w:tcW w:type="dxa" w:w="5090"/>
             <w:tcBorders>
               <w:top w:color="00000A" w:space="0" w:sz="4" w:val="single"/>
               <w:right w:color="00000A" w:space="0" w:sz="4" w:val="single"/>
@@ -6317,7 +6331,7 @@
         </w:tc>
         <w:tc>
           <w:tcPr>
-            <w:tcW w:type="dxa" w:w="6231"/>
+            <w:tcW w:type="dxa" w:w="6695"/>
             <w:tcBorders>
               <w:top w:color="00000A" w:space="0" w:sz="4" w:val="single"/>
               <w:left w:color="00000A" w:space="0" w:sz="4" w:val="single"/>
@@ -6353,7 +6367,7 @@
         </w:trPr>
         <w:tc>
           <w:tcPr>
-            <w:tcW w:type="dxa" w:w="5091"/>
+            <w:tcW w:type="dxa" w:w="5090"/>
             <w:tcBorders>
               <w:right w:color="00000A" w:space="0" w:sz="4" w:val="single"/>
             </w:tcBorders>
@@ -6386,7 +6400,7 @@
         </w:tc>
         <w:tc>
           <w:tcPr>
-            <w:tcW w:type="dxa" w:w="6231"/>
+            <w:tcW w:type="dxa" w:w="6695"/>
             <w:vMerge w:val="restart"/>
             <w:tcBorders>
               <w:left w:color="00000A" w:space="0" w:sz="4" w:val="single"/>
@@ -6559,7 +6573,7 @@
         </w:trPr>
         <w:tc>
           <w:tcPr>
-            <w:tcW w:type="dxa" w:w="5091"/>
+            <w:tcW w:type="dxa" w:w="5090"/>
             <w:tcBorders>
               <w:right w:color="00000A" w:space="0" w:sz="4" w:val="single"/>
             </w:tcBorders>
@@ -6608,7 +6622,7 @@
         </w:tc>
         <w:tc>
           <w:tcPr>
-            <w:tcW w:type="dxa" w:w="6231"/>
+            <w:tcW w:type="dxa" w:w="6695"/>
             <w:vMerge w:val="continue"/>
             <w:tcBorders>
               <w:left w:color="00000A" w:space="0" w:sz="4" w:val="single"/>
@@ -6661,7 +6675,7 @@
       <w:pgNumType w:fmt="decimal"/>
       <w:formProt w:val="false"/>
       <w:textDirection w:val="lrTb"/>
-      <w:docGrid w:charSpace="12288" w:linePitch="360" w:type="default"/>
+      <w:docGrid w:charSpace="16384" w:linePitch="360" w:type="default"/>
     </w:sectPr>
   </w:body>
 </w:document>
@@ -6712,7 +6726,7 @@
         <w:sz w:val="20"/>
         <w:szCs w:val="20"/>
       </w:rPr>
-      <w:t xml:space="preserve"> | 07825 788953</w:t>
+      <w:t xml:space="preserve"> | 07825 788953| http://www.anotherwebdeveloper.com</w:t>
     </w:r>
   </w:p>
 </w:ftr>

</xml_diff>